<commit_message>
redux toolkit - with async thunk
</commit_message>
<xml_diff>
--- a/tute/reduxToolkit.docx
+++ b/tute/reduxToolkit.docx
@@ -244,7 +244,13 @@
         <w:rPr>
           <w:rFonts w:ascii="Cambria Math" w:hAnsi="Cambria Math" w:cs="Cambria Math"/>
         </w:rPr>
-        <w:t>𝑑𝑒𝑣𝑒𝑙𝑜𝑝𝑚𝑒𝑛𝑡</w:t>
+        <w:t>𝑑𝑒𝑣𝑒𝑙𝑜</w:t>
+      </w:r>
+      <w:r>
+        <w:rPr>
+          <w:rFonts w:ascii="Cambria Math" w:hAnsi="Cambria Math" w:cs="Cambria Math"/>
+        </w:rPr>
+        <w:t>𝑝𝑚𝑒𝑛𝑡</w:t>
       </w:r>
     </w:p>
     <w:p>
@@ -795,16 +801,6 @@
     <w:p>
       <w:pPr>
         <w:pStyle w:val="NoSpacing"/>
-      </w:pPr>
-    </w:p>
-    <w:p>
-      <w:pPr>
-        <w:pStyle w:val="NoSpacing"/>
-      </w:pPr>
-    </w:p>
-    <w:p>
-      <w:pPr>
-        <w:pStyle w:val="NoSpacing"/>
         <w:rPr>
           <w:sz w:val="28"/>
           <w:u w:val="single"/>
@@ -815,6 +811,7 @@
           <w:sz w:val="28"/>
           <w:u w:val="single"/>
         </w:rPr>
+        <w:lastRenderedPageBreak/>
         <w:t>Actions:</w:t>
       </w:r>
     </w:p>
@@ -1283,7 +1280,6 @@
         <w:pStyle w:val="NoSpacing"/>
       </w:pPr>
       <w:r>
-        <w:lastRenderedPageBreak/>
         <w:t>So, there was a need to improve the developer experience for redux</w:t>
       </w:r>
     </w:p>
@@ -1311,6 +1307,7 @@
           <w:sz w:val="32"/>
           <w:u w:val="single"/>
         </w:rPr>
+        <w:lastRenderedPageBreak/>
         <w:t>Redux Toolkit</w:t>
       </w:r>
     </w:p>
@@ -1361,22 +1358,84 @@
     <w:p>
       <w:pPr>
         <w:pStyle w:val="NoSpacing"/>
-      </w:pPr>
-    </w:p>
-    <w:p>
-      <w:pPr>
-        <w:pStyle w:val="NoSpacing"/>
-      </w:pPr>
-    </w:p>
-    <w:p>
-      <w:pPr>
-        <w:pStyle w:val="NoSpacing"/>
-      </w:pPr>
-    </w:p>
-    <w:p>
-      <w:pPr>
-        <w:pStyle w:val="NoSpacing"/>
-      </w:pPr>
+        <w:rPr>
+          <w:rStyle w:val="token"/>
+          <w:rFonts w:ascii="Consolas" w:hAnsi="Consolas"/>
+          <w:color w:val="F8F8F2"/>
+          <w:shd w:val="clear" w:color="auto" w:fill="272822"/>
+        </w:rPr>
+      </w:pPr>
+      <w:r>
+        <w:rPr>
+          <w:rStyle w:val="token"/>
+          <w:rFonts w:ascii="Consolas" w:hAnsi="Consolas"/>
+          <w:color w:val="E6D874"/>
+          <w:shd w:val="clear" w:color="auto" w:fill="272822"/>
+        </w:rPr>
+        <w:t>npm</w:t>
+      </w:r>
+      <w:r>
+        <w:rPr>
+          <w:rStyle w:val="token"/>
+          <w:rFonts w:ascii="Consolas" w:hAnsi="Consolas"/>
+          <w:color w:val="F8F8F2"/>
+          <w:shd w:val="clear" w:color="auto" w:fill="272822"/>
+        </w:rPr>
+        <w:t xml:space="preserve"> </w:t>
+      </w:r>
+      <w:r>
+        <w:rPr>
+          <w:rStyle w:val="token"/>
+          <w:rFonts w:ascii="Consolas" w:hAnsi="Consolas"/>
+          <w:color w:val="E6D874"/>
+          <w:shd w:val="clear" w:color="auto" w:fill="272822"/>
+        </w:rPr>
+        <w:t>install</w:t>
+      </w:r>
+      <w:r>
+        <w:rPr>
+          <w:rStyle w:val="token"/>
+          <w:rFonts w:ascii="Consolas" w:hAnsi="Consolas"/>
+          <w:color w:val="F8F8F2"/>
+          <w:shd w:val="clear" w:color="auto" w:fill="272822"/>
+        </w:rPr>
+        <w:t xml:space="preserve"> @reduxjs/toolkit</w:t>
+      </w:r>
+    </w:p>
+    <w:p>
+      <w:pPr>
+        <w:pStyle w:val="NoSpacing"/>
+      </w:pPr>
+      <w:hyperlink r:id="rId6" w:history="1">
+        <w:r>
+          <w:rPr>
+            <w:rStyle w:val="Hyperlink"/>
+          </w:rPr>
+          <w:t>https://redux-toolkit.js.org/introduction/getting-started</w:t>
+        </w:r>
+      </w:hyperlink>
+    </w:p>
+    <w:p>
+      <w:pPr>
+        <w:pStyle w:val="NoSpacing"/>
+      </w:pPr>
+    </w:p>
+    <w:p>
+      <w:pPr>
+        <w:pStyle w:val="NoSpacing"/>
+      </w:pPr>
+      <w:r>
+        <w:t xml:space="preserve">* </w:t>
+      </w:r>
+      <w:r>
+        <w:t xml:space="preserve">Redux toolkit provides create asunc thunk function to impelment the creation and dispatching of async </w:t>
+      </w:r>
+      <w:r>
+        <w:t xml:space="preserve"> </w:t>
+      </w:r>
+      <w:r>
+        <w:t>functions</w:t>
+      </w:r>
     </w:p>
     <w:sectPr>
       <w:pgSz w:w="12240" w:h="15840"/>
@@ -2266,6 +2325,22 @@
       <w:rFonts w:ascii="Tahoma" w:hAnsi="Tahoma" w:cs="Tahoma"/>
       <w:sz w:val="16"/>
       <w:szCs w:val="16"/>
+    </w:rPr>
+  </w:style>
+  <w:style w:type="character" w:customStyle="1" w:styleId="token">
+    <w:name w:val="token"/>
+    <w:basedOn w:val="DefaultParagraphFont"/>
+    <w:rsid w:val="002C02B0"/>
+  </w:style>
+  <w:style w:type="character" w:styleId="Hyperlink">
+    <w:name w:val="Hyperlink"/>
+    <w:basedOn w:val="DefaultParagraphFont"/>
+    <w:uiPriority w:val="99"/>
+    <w:unhideWhenUsed/>
+    <w:rsid w:val="00DF7BD9"/>
+    <w:rPr>
+      <w:color w:val="0000FF" w:themeColor="hyperlink"/>
+      <w:u w:val="single"/>
     </w:rPr>
   </w:style>
 </w:styles>

</xml_diff>

<commit_message>
redux added with nextjs
</commit_message>
<xml_diff>
--- a/tute/reduxToolkit.docx
+++ b/tute/reduxToolkit.docx
@@ -1423,18 +1423,113 @@
     <w:p>
       <w:pPr>
         <w:pStyle w:val="NoSpacing"/>
-      </w:pPr>
-      <w:r>
-        <w:t xml:space="preserve">* </w:t>
-      </w:r>
-      <w:r>
+        <w:numPr>
+          <w:ilvl w:val="0"/>
+          <w:numId w:val="1"/>
+        </w:numPr>
+        <w:rPr>
+          <w:b/>
+        </w:rPr>
+      </w:pPr>
+      <w:r>
+        <w:rPr>
+          <w:b/>
+        </w:rPr>
+        <w:t xml:space="preserve"> </w:t>
+      </w:r>
+      <w:r>
+        <w:rPr>
+          <w:b/>
+        </w:rPr>
         <w:t xml:space="preserve">Redux toolkit provides create asunc thunk function to impelment the creation and dispatching of async </w:t>
       </w:r>
       <w:r>
+        <w:rPr>
+          <w:b/>
+        </w:rPr>
         <w:t xml:space="preserve"> </w:t>
       </w:r>
       <w:r>
+        <w:rPr>
+          <w:b/>
+        </w:rPr>
         <w:t>functions</w:t>
+      </w:r>
+    </w:p>
+    <w:p>
+      <w:pPr>
+        <w:pStyle w:val="NoSpacing"/>
+        <w:rPr>
+          <w:b/>
+        </w:rPr>
+      </w:pPr>
+    </w:p>
+    <w:p>
+      <w:pPr>
+        <w:pStyle w:val="NoSpacing"/>
+        <w:numPr>
+          <w:ilvl w:val="0"/>
+          <w:numId w:val="1"/>
+        </w:numPr>
+        <w:rPr>
+          <w:b/>
+        </w:rPr>
+      </w:pPr>
+      <w:r>
+        <w:rPr>
+          <w:b/>
+        </w:rPr>
+        <w:t xml:space="preserve">We </w:t>
+      </w:r>
+      <w:r>
+        <w:rPr>
+          <w:b/>
+        </w:rPr>
+        <w:t>need to make  redux</w:t>
+      </w:r>
+      <w:r>
+        <w:rPr>
+          <w:b/>
+        </w:rPr>
+        <w:t xml:space="preserve"> store available to the react component tree</w:t>
+      </w:r>
+    </w:p>
+    <w:p>
+      <w:pPr>
+        <w:pStyle w:val="ListParagraph"/>
+        <w:rPr>
+          <w:b/>
+        </w:rPr>
+      </w:pPr>
+    </w:p>
+    <w:p>
+      <w:pPr>
+        <w:pStyle w:val="NoSpacing"/>
+        <w:numPr>
+          <w:ilvl w:val="0"/>
+          <w:numId w:val="1"/>
+        </w:numPr>
+        <w:rPr>
+          <w:b/>
+        </w:rPr>
+      </w:pPr>
+      <w:r>
+        <w:rPr>
+          <w:b/>
+        </w:rPr>
+        <w:t xml:space="preserve">To provide the  </w:t>
+      </w:r>
+      <w:r>
+        <w:rPr>
+          <w:b/>
+        </w:rPr>
+        <w:t xml:space="preserve">redux  </w:t>
+      </w:r>
+      <w:r>
+        <w:rPr>
+          <w:b/>
+        </w:rPr>
+        <w:t xml:space="preserve"> store to our react application react-redux library exports a component called provider</w:t>
       </w:r>
     </w:p>
     <w:sectPr>
@@ -2342,6 +2437,17 @@
       <w:color w:val="0000FF" w:themeColor="hyperlink"/>
       <w:u w:val="single"/>
     </w:rPr>
+  </w:style>
+  <w:style w:type="paragraph" w:styleId="ListParagraph">
+    <w:name w:val="List Paragraph"/>
+    <w:basedOn w:val="Normal"/>
+    <w:uiPriority w:val="34"/>
+    <w:qFormat/>
+    <w:rsid w:val="005A670F"/>
+    <w:pPr>
+      <w:ind w:left="720"/>
+      <w:contextualSpacing/>
+    </w:pPr>
   </w:style>
 </w:styles>
 </file>

</xml_diff>

<commit_message>
dhashboard with user info
</commit_message>
<xml_diff>
--- a/tute/reduxToolkit.docx
+++ b/tute/reduxToolkit.docx
@@ -1428,30 +1428,35 @@
           <w:numId w:val="1"/>
         </w:numPr>
         <w:rPr>
-          <w:b/>
-        </w:rPr>
-      </w:pPr>
-      <w:r>
-        <w:rPr>
-          <w:b/>
+          <w:rFonts w:ascii="Times New Roman" w:hAnsi="Times New Roman" w:cs="Times New Roman"/>
+          <w:sz w:val="28"/>
+        </w:rPr>
+      </w:pPr>
+      <w:r>
+        <w:rPr>
+          <w:rFonts w:ascii="Times New Roman" w:hAnsi="Times New Roman" w:cs="Times New Roman"/>
+          <w:sz w:val="28"/>
         </w:rPr>
         <w:t xml:space="preserve"> </w:t>
       </w:r>
       <w:r>
         <w:rPr>
-          <w:b/>
+          <w:rFonts w:ascii="Times New Roman" w:hAnsi="Times New Roman" w:cs="Times New Roman"/>
+          <w:sz w:val="28"/>
         </w:rPr>
         <w:t xml:space="preserve">Redux toolkit provides create asunc thunk function to impelment the creation and dispatching of async </w:t>
       </w:r>
       <w:r>
         <w:rPr>
-          <w:b/>
+          <w:rFonts w:ascii="Times New Roman" w:hAnsi="Times New Roman" w:cs="Times New Roman"/>
+          <w:sz w:val="28"/>
         </w:rPr>
         <w:t xml:space="preserve"> </w:t>
       </w:r>
       <w:r>
         <w:rPr>
-          <w:b/>
+          <w:rFonts w:ascii="Times New Roman" w:hAnsi="Times New Roman" w:cs="Times New Roman"/>
+          <w:sz w:val="28"/>
         </w:rPr>
         <w:t>functions</w:t>
       </w:r>
@@ -1460,7 +1465,8 @@
       <w:pPr>
         <w:pStyle w:val="NoSpacing"/>
         <w:rPr>
-          <w:b/>
+          <w:rFonts w:ascii="Times New Roman" w:hAnsi="Times New Roman" w:cs="Times New Roman"/>
+          <w:sz w:val="28"/>
         </w:rPr>
       </w:pPr>
     </w:p>
@@ -1472,24 +1478,28 @@
           <w:numId w:val="1"/>
         </w:numPr>
         <w:rPr>
-          <w:b/>
-        </w:rPr>
-      </w:pPr>
-      <w:r>
-        <w:rPr>
-          <w:b/>
+          <w:rFonts w:ascii="Times New Roman" w:hAnsi="Times New Roman" w:cs="Times New Roman"/>
+          <w:sz w:val="28"/>
+        </w:rPr>
+      </w:pPr>
+      <w:r>
+        <w:rPr>
+          <w:rFonts w:ascii="Times New Roman" w:hAnsi="Times New Roman" w:cs="Times New Roman"/>
+          <w:sz w:val="28"/>
         </w:rPr>
         <w:t xml:space="preserve">We </w:t>
       </w:r>
       <w:r>
         <w:rPr>
-          <w:b/>
+          <w:rFonts w:ascii="Times New Roman" w:hAnsi="Times New Roman" w:cs="Times New Roman"/>
+          <w:sz w:val="28"/>
         </w:rPr>
         <w:t>need to make  redux</w:t>
       </w:r>
       <w:r>
         <w:rPr>
-          <w:b/>
+          <w:rFonts w:ascii="Times New Roman" w:hAnsi="Times New Roman" w:cs="Times New Roman"/>
+          <w:sz w:val="28"/>
         </w:rPr>
         <w:t xml:space="preserve"> store available to the react component tree</w:t>
       </w:r>
@@ -1498,7 +1508,8 @@
       <w:pPr>
         <w:pStyle w:val="ListParagraph"/>
         <w:rPr>
-          <w:b/>
+          <w:rFonts w:ascii="Times New Roman" w:hAnsi="Times New Roman" w:cs="Times New Roman"/>
+          <w:sz w:val="28"/>
         </w:rPr>
       </w:pPr>
     </w:p>
@@ -1510,27 +1521,1834 @@
           <w:numId w:val="1"/>
         </w:numPr>
         <w:rPr>
+          <w:rFonts w:ascii="Times New Roman" w:hAnsi="Times New Roman" w:cs="Times New Roman"/>
+          <w:sz w:val="28"/>
+        </w:rPr>
+      </w:pPr>
+      <w:r>
+        <w:rPr>
+          <w:rFonts w:ascii="Times New Roman" w:hAnsi="Times New Roman" w:cs="Times New Roman"/>
+          <w:sz w:val="28"/>
+        </w:rPr>
+        <w:t xml:space="preserve">To provide the  </w:t>
+      </w:r>
+      <w:r>
+        <w:rPr>
+          <w:rFonts w:ascii="Times New Roman" w:hAnsi="Times New Roman" w:cs="Times New Roman"/>
+          <w:sz w:val="28"/>
+        </w:rPr>
+        <w:t xml:space="preserve">redux  </w:t>
+      </w:r>
+      <w:r>
+        <w:rPr>
+          <w:rFonts w:ascii="Times New Roman" w:hAnsi="Times New Roman" w:cs="Times New Roman"/>
+          <w:sz w:val="28"/>
+        </w:rPr>
+        <w:t xml:space="preserve"> store to our react application react-redux library exports a component called provider</w:t>
+      </w:r>
+    </w:p>
+    <w:p>
+      <w:pPr>
+        <w:pStyle w:val="ListParagraph"/>
+        <w:rPr>
+          <w:rFonts w:ascii="Times New Roman" w:hAnsi="Times New Roman" w:cs="Times New Roman"/>
+          <w:sz w:val="28"/>
+        </w:rPr>
+      </w:pPr>
+    </w:p>
+    <w:p>
+      <w:pPr>
+        <w:pStyle w:val="NoSpacing"/>
+        <w:ind w:left="360"/>
+        <w:rPr>
+          <w:rFonts w:ascii="Times New Roman" w:hAnsi="Times New Roman" w:cs="Times New Roman"/>
+          <w:sz w:val="28"/>
+        </w:rPr>
+      </w:pPr>
+      <w:r>
+        <w:rPr>
+          <w:rFonts w:ascii="Times New Roman" w:hAnsi="Times New Roman" w:cs="Times New Roman"/>
+          <w:sz w:val="36"/>
+        </w:rPr>
+        <w:t xml:space="preserve">** Provider:: </w:t>
+      </w:r>
+      <w:r>
+        <w:rPr>
+          <w:rFonts w:ascii="Times New Roman" w:hAnsi="Times New Roman" w:cs="Times New Roman"/>
+          <w:sz w:val="36"/>
+        </w:rPr>
+        <w:t xml:space="preserve"> </w:t>
+      </w:r>
+      <w:r>
+        <w:rPr>
+          <w:rFonts w:ascii="Times New Roman" w:hAnsi="Times New Roman" w:cs="Times New Roman"/>
+          <w:sz w:val="36"/>
+        </w:rPr>
+        <w:t>(Connecting react app wit</w:t>
+      </w:r>
+      <w:r>
+        <w:rPr>
+          <w:rFonts w:ascii="Times New Roman" w:hAnsi="Times New Roman" w:cs="Times New Roman"/>
+          <w:sz w:val="36"/>
+        </w:rPr>
+        <w:t>h</w:t>
+      </w:r>
+      <w:r>
+        <w:rPr>
+          <w:rFonts w:ascii="Times New Roman" w:hAnsi="Times New Roman" w:cs="Times New Roman"/>
+          <w:sz w:val="36"/>
+        </w:rPr>
+        <w:t xml:space="preserve"> redux) </w:t>
+      </w:r>
+      <w:r>
+        <w:rPr>
+          <w:rFonts w:ascii="Times New Roman" w:hAnsi="Times New Roman" w:cs="Times New Roman"/>
+          <w:sz w:val="28"/>
+        </w:rPr>
+        <w:t xml:space="preserve">We need to make  redux store available to the react component tree and this is where the react redux library makes it’s first apperance . To provide the  redux   store to our react application react-redux library exports a component called provider. In main layout file: </w:t>
+      </w:r>
+    </w:p>
+    <w:p>
+      <w:pPr>
+        <w:pStyle w:val="NoSpacing"/>
+        <w:rPr>
+          <w:rFonts w:ascii="Times New Roman" w:hAnsi="Times New Roman" w:cs="Times New Roman"/>
+          <w:sz w:val="28"/>
+        </w:rPr>
+      </w:pPr>
+    </w:p>
+    <w:p>
+      <w:pPr>
+        <w:shd w:val="clear" w:color="auto" w:fill="1F1F1F"/>
+        <w:spacing w:after="0" w:line="285" w:lineRule="atLeast"/>
+        <w:ind w:left="360"/>
+        <w:rPr>
+          <w:rFonts w:ascii="Consolas" w:eastAsia="Times New Roman" w:hAnsi="Consolas" w:cs="Times New Roman"/>
+          <w:color w:val="CCCCCC"/>
+          <w:sz w:val="21"/>
+          <w:szCs w:val="21"/>
+        </w:rPr>
+      </w:pPr>
+      <w:r>
+        <w:rPr>
+          <w:rFonts w:ascii="Consolas" w:eastAsia="Times New Roman" w:hAnsi="Consolas" w:cs="Times New Roman"/>
+          <w:color w:val="CCCCCC"/>
+          <w:sz w:val="21"/>
+          <w:szCs w:val="21"/>
+        </w:rPr>
+        <w:t> </w:t>
+      </w:r>
+      <w:r>
+        <w:rPr>
+          <w:rFonts w:ascii="Consolas" w:eastAsia="Times New Roman" w:hAnsi="Consolas" w:cs="Times New Roman"/>
+          <w:color w:val="808080"/>
+          <w:sz w:val="21"/>
+          <w:szCs w:val="21"/>
+        </w:rPr>
+        <w:t>&lt;</w:t>
+      </w:r>
+      <w:r>
+        <w:rPr>
+          <w:rFonts w:ascii="Consolas" w:eastAsia="Times New Roman" w:hAnsi="Consolas" w:cs="Times New Roman"/>
+          <w:color w:val="569CD6"/>
+          <w:sz w:val="21"/>
+          <w:szCs w:val="21"/>
+        </w:rPr>
+        <w:t>html</w:t>
+      </w:r>
+      <w:r>
+        <w:rPr>
+          <w:rFonts w:ascii="Consolas" w:eastAsia="Times New Roman" w:hAnsi="Consolas" w:cs="Times New Roman"/>
+          <w:color w:val="CCCCCC"/>
+          <w:sz w:val="21"/>
+          <w:szCs w:val="21"/>
+        </w:rPr>
+        <w:t xml:space="preserve"> </w:t>
+      </w:r>
+      <w:r>
+        <w:rPr>
+          <w:rFonts w:ascii="Consolas" w:eastAsia="Times New Roman" w:hAnsi="Consolas" w:cs="Times New Roman"/>
+          <w:color w:val="9CDCFE"/>
+          <w:sz w:val="21"/>
+          <w:szCs w:val="21"/>
+        </w:rPr>
+        <w:t>lang</w:t>
+      </w:r>
+      <w:r>
+        <w:rPr>
+          <w:rFonts w:ascii="Consolas" w:eastAsia="Times New Roman" w:hAnsi="Consolas" w:cs="Times New Roman"/>
+          <w:color w:val="D4D4D4"/>
+          <w:sz w:val="21"/>
+          <w:szCs w:val="21"/>
+        </w:rPr>
+        <w:t>=</w:t>
+      </w:r>
+      <w:r>
+        <w:rPr>
+          <w:rFonts w:ascii="Consolas" w:eastAsia="Times New Roman" w:hAnsi="Consolas" w:cs="Times New Roman"/>
+          <w:color w:val="CE9178"/>
+          <w:sz w:val="21"/>
+          <w:szCs w:val="21"/>
+        </w:rPr>
+        <w:t>"en"</w:t>
+      </w:r>
+      <w:r>
+        <w:rPr>
+          <w:rFonts w:ascii="Consolas" w:eastAsia="Times New Roman" w:hAnsi="Consolas" w:cs="Times New Roman"/>
+          <w:color w:val="808080"/>
+          <w:sz w:val="21"/>
+          <w:szCs w:val="21"/>
+        </w:rPr>
+        <w:t>&gt;</w:t>
+      </w:r>
+    </w:p>
+    <w:p>
+      <w:pPr>
+        <w:shd w:val="clear" w:color="auto" w:fill="1F1F1F"/>
+        <w:spacing w:after="0" w:line="285" w:lineRule="atLeast"/>
+        <w:ind w:left="360"/>
+        <w:rPr>
+          <w:rFonts w:ascii="Consolas" w:eastAsia="Times New Roman" w:hAnsi="Consolas" w:cs="Times New Roman"/>
+          <w:color w:val="CCCCCC"/>
+          <w:sz w:val="21"/>
+          <w:szCs w:val="21"/>
+        </w:rPr>
+      </w:pPr>
+      <w:r>
+        <w:rPr>
+          <w:rFonts w:ascii="Consolas" w:eastAsia="Times New Roman" w:hAnsi="Consolas" w:cs="Times New Roman"/>
+          <w:color w:val="CCCCCC"/>
+          <w:sz w:val="21"/>
+          <w:szCs w:val="21"/>
+        </w:rPr>
+        <w:t xml:space="preserve">      </w:t>
+      </w:r>
+      <w:r>
+        <w:rPr>
+          <w:rFonts w:ascii="Consolas" w:eastAsia="Times New Roman" w:hAnsi="Consolas" w:cs="Times New Roman"/>
+          <w:color w:val="808080"/>
+          <w:sz w:val="21"/>
+          <w:szCs w:val="21"/>
+        </w:rPr>
+        <w:t>&lt;</w:t>
+      </w:r>
+      <w:r>
+        <w:rPr>
+          <w:rFonts w:ascii="Consolas" w:eastAsia="Times New Roman" w:hAnsi="Consolas" w:cs="Times New Roman"/>
+          <w:color w:val="569CD6"/>
+          <w:sz w:val="21"/>
+          <w:szCs w:val="21"/>
+        </w:rPr>
+        <w:t>body</w:t>
+      </w:r>
+      <w:r>
+        <w:rPr>
+          <w:rFonts w:ascii="Consolas" w:eastAsia="Times New Roman" w:hAnsi="Consolas" w:cs="Times New Roman"/>
+          <w:color w:val="CCCCCC"/>
+          <w:sz w:val="21"/>
+          <w:szCs w:val="21"/>
+        </w:rPr>
+        <w:t xml:space="preserve"> </w:t>
+      </w:r>
+      <w:r>
+        <w:rPr>
+          <w:rFonts w:ascii="Consolas" w:eastAsia="Times New Roman" w:hAnsi="Consolas" w:cs="Times New Roman"/>
+          <w:color w:val="9CDCFE"/>
+          <w:sz w:val="21"/>
+          <w:szCs w:val="21"/>
+        </w:rPr>
+        <w:t>className</w:t>
+      </w:r>
+      <w:r>
+        <w:rPr>
+          <w:rFonts w:ascii="Consolas" w:eastAsia="Times New Roman" w:hAnsi="Consolas" w:cs="Times New Roman"/>
+          <w:color w:val="D4D4D4"/>
+          <w:sz w:val="21"/>
+          <w:szCs w:val="21"/>
+        </w:rPr>
+        <w:t>=</w:t>
+      </w:r>
+      <w:r>
+        <w:rPr>
+          <w:rFonts w:ascii="Consolas" w:eastAsia="Times New Roman" w:hAnsi="Consolas" w:cs="Times New Roman"/>
+          <w:color w:val="569CD6"/>
+          <w:sz w:val="21"/>
+          <w:szCs w:val="21"/>
+        </w:rPr>
+        <w:t>{</w:t>
+      </w:r>
+      <w:r>
+        <w:rPr>
+          <w:rFonts w:ascii="Consolas" w:eastAsia="Times New Roman" w:hAnsi="Consolas" w:cs="Times New Roman"/>
+          <w:color w:val="4FC1FF"/>
+          <w:sz w:val="21"/>
+          <w:szCs w:val="21"/>
+        </w:rPr>
+        <w:t>inter</w:t>
+      </w:r>
+      <w:r>
+        <w:rPr>
+          <w:rFonts w:ascii="Consolas" w:eastAsia="Times New Roman" w:hAnsi="Consolas" w:cs="Times New Roman"/>
+          <w:color w:val="D4D4D4"/>
+          <w:sz w:val="21"/>
+          <w:szCs w:val="21"/>
+        </w:rPr>
+        <w:t>.</w:t>
+      </w:r>
+      <w:r>
+        <w:rPr>
+          <w:rFonts w:ascii="Consolas" w:eastAsia="Times New Roman" w:hAnsi="Consolas" w:cs="Times New Roman"/>
+          <w:color w:val="9CDCFE"/>
+          <w:sz w:val="21"/>
+          <w:szCs w:val="21"/>
+        </w:rPr>
+        <w:t>className</w:t>
+      </w:r>
+      <w:r>
+        <w:rPr>
+          <w:rFonts w:ascii="Consolas" w:eastAsia="Times New Roman" w:hAnsi="Consolas" w:cs="Times New Roman"/>
+          <w:color w:val="569CD6"/>
+          <w:sz w:val="21"/>
+          <w:szCs w:val="21"/>
+        </w:rPr>
+        <w:t>}</w:t>
+      </w:r>
+      <w:r>
+        <w:rPr>
+          <w:rFonts w:ascii="Consolas" w:eastAsia="Times New Roman" w:hAnsi="Consolas" w:cs="Times New Roman"/>
+          <w:color w:val="808080"/>
+          <w:sz w:val="21"/>
+          <w:szCs w:val="21"/>
+        </w:rPr>
+        <w:t>&gt;</w:t>
+      </w:r>
+    </w:p>
+    <w:p>
+      <w:pPr>
+        <w:shd w:val="clear" w:color="auto" w:fill="1F1F1F"/>
+        <w:spacing w:after="0" w:line="285" w:lineRule="atLeast"/>
+        <w:ind w:left="360"/>
+        <w:rPr>
+          <w:rFonts w:ascii="Consolas" w:eastAsia="Times New Roman" w:hAnsi="Consolas" w:cs="Times New Roman"/>
+          <w:color w:val="CCCCCC"/>
+          <w:sz w:val="21"/>
+          <w:szCs w:val="21"/>
+        </w:rPr>
+      </w:pPr>
+      <w:r>
+        <w:rPr>
+          <w:rFonts w:ascii="Consolas" w:eastAsia="Times New Roman" w:hAnsi="Consolas" w:cs="Times New Roman"/>
+          <w:color w:val="CCCCCC"/>
+          <w:sz w:val="21"/>
+          <w:szCs w:val="21"/>
+        </w:rPr>
+        <w:t xml:space="preserve">        </w:t>
+      </w:r>
+      <w:r>
+        <w:rPr>
+          <w:rFonts w:ascii="Consolas" w:eastAsia="Times New Roman" w:hAnsi="Consolas" w:cs="Times New Roman"/>
+          <w:color w:val="808080"/>
+          <w:sz w:val="21"/>
+          <w:szCs w:val="21"/>
+        </w:rPr>
+        <w:t>&lt;</w:t>
+      </w:r>
+      <w:r>
+        <w:rPr>
+          <w:rFonts w:ascii="Consolas" w:eastAsia="Times New Roman" w:hAnsi="Consolas" w:cs="Times New Roman"/>
+          <w:color w:val="4EC9B0"/>
+          <w:sz w:val="21"/>
+          <w:szCs w:val="21"/>
+        </w:rPr>
+        <w:t>Provider</w:t>
+      </w:r>
+      <w:r>
+        <w:rPr>
+          <w:rFonts w:ascii="Consolas" w:eastAsia="Times New Roman" w:hAnsi="Consolas" w:cs="Times New Roman"/>
+          <w:color w:val="CCCCCC"/>
+          <w:sz w:val="21"/>
+          <w:szCs w:val="21"/>
+        </w:rPr>
+        <w:t xml:space="preserve"> </w:t>
+      </w:r>
+      <w:r>
+        <w:rPr>
+          <w:rFonts w:ascii="Consolas" w:eastAsia="Times New Roman" w:hAnsi="Consolas" w:cs="Times New Roman"/>
+          <w:color w:val="9CDCFE"/>
+          <w:sz w:val="21"/>
+          <w:szCs w:val="21"/>
+        </w:rPr>
+        <w:t>store</w:t>
+      </w:r>
+      <w:r>
+        <w:rPr>
+          <w:rFonts w:ascii="Consolas" w:eastAsia="Times New Roman" w:hAnsi="Consolas" w:cs="Times New Roman"/>
+          <w:color w:val="D4D4D4"/>
+          <w:sz w:val="21"/>
+          <w:szCs w:val="21"/>
+        </w:rPr>
+        <w:t>=</w:t>
+      </w:r>
+      <w:r>
+        <w:rPr>
+          <w:rFonts w:ascii="Consolas" w:eastAsia="Times New Roman" w:hAnsi="Consolas" w:cs="Times New Roman"/>
+          <w:color w:val="569CD6"/>
+          <w:sz w:val="21"/>
+          <w:szCs w:val="21"/>
+        </w:rPr>
+        <w:t>{</w:t>
+      </w:r>
+      <w:r>
+        <w:rPr>
+          <w:rFonts w:ascii="Consolas" w:eastAsia="Times New Roman" w:hAnsi="Consolas" w:cs="Times New Roman"/>
+          <w:color w:val="4FC1FF"/>
+          <w:sz w:val="21"/>
+          <w:szCs w:val="21"/>
+        </w:rPr>
+        <w:t>store</w:t>
+      </w:r>
+      <w:r>
+        <w:rPr>
+          <w:rFonts w:ascii="Consolas" w:eastAsia="Times New Roman" w:hAnsi="Consolas" w:cs="Times New Roman"/>
+          <w:color w:val="569CD6"/>
+          <w:sz w:val="21"/>
+          <w:szCs w:val="21"/>
+        </w:rPr>
+        <w:t>}</w:t>
+      </w:r>
+      <w:r>
+        <w:rPr>
+          <w:rFonts w:ascii="Consolas" w:eastAsia="Times New Roman" w:hAnsi="Consolas" w:cs="Times New Roman"/>
+          <w:color w:val="808080"/>
+          <w:sz w:val="21"/>
+          <w:szCs w:val="21"/>
+        </w:rPr>
+        <w:t>&gt;</w:t>
+      </w:r>
+    </w:p>
+    <w:p>
+      <w:pPr>
+        <w:shd w:val="clear" w:color="auto" w:fill="1F1F1F"/>
+        <w:spacing w:after="0" w:line="285" w:lineRule="atLeast"/>
+        <w:ind w:left="360"/>
+        <w:rPr>
+          <w:rFonts w:ascii="Consolas" w:eastAsia="Times New Roman" w:hAnsi="Consolas" w:cs="Times New Roman"/>
+          <w:color w:val="CCCCCC"/>
+          <w:sz w:val="21"/>
+          <w:szCs w:val="21"/>
+        </w:rPr>
+      </w:pPr>
+      <w:r>
+        <w:rPr>
+          <w:rFonts w:ascii="Consolas" w:eastAsia="Times New Roman" w:hAnsi="Consolas" w:cs="Times New Roman"/>
+          <w:color w:val="CCCCCC"/>
+          <w:sz w:val="21"/>
+          <w:szCs w:val="21"/>
+        </w:rPr>
+        <w:t xml:space="preserve">          </w:t>
+      </w:r>
+      <w:r>
+        <w:rPr>
+          <w:rFonts w:ascii="Consolas" w:eastAsia="Times New Roman" w:hAnsi="Consolas" w:cs="Times New Roman"/>
+          <w:color w:val="569CD6"/>
+          <w:sz w:val="21"/>
+          <w:szCs w:val="21"/>
+        </w:rPr>
+        <w:t>{</w:t>
+      </w:r>
+      <w:r>
+        <w:rPr>
+          <w:rFonts w:ascii="Consolas" w:eastAsia="Times New Roman" w:hAnsi="Consolas" w:cs="Times New Roman"/>
+          <w:color w:val="9CDCFE"/>
+          <w:sz w:val="21"/>
+          <w:szCs w:val="21"/>
+        </w:rPr>
+        <w:t>children</w:t>
+      </w:r>
+      <w:r>
+        <w:rPr>
+          <w:rFonts w:ascii="Consolas" w:eastAsia="Times New Roman" w:hAnsi="Consolas" w:cs="Times New Roman"/>
+          <w:color w:val="569CD6"/>
+          <w:sz w:val="21"/>
+          <w:szCs w:val="21"/>
+        </w:rPr>
+        <w:t>}</w:t>
+      </w:r>
+    </w:p>
+    <w:p>
+      <w:pPr>
+        <w:shd w:val="clear" w:color="auto" w:fill="1F1F1F"/>
+        <w:spacing w:after="0" w:line="285" w:lineRule="atLeast"/>
+        <w:ind w:left="360"/>
+        <w:rPr>
+          <w:rFonts w:ascii="Consolas" w:eastAsia="Times New Roman" w:hAnsi="Consolas" w:cs="Times New Roman"/>
+          <w:color w:val="CCCCCC"/>
+          <w:sz w:val="21"/>
+          <w:szCs w:val="21"/>
+        </w:rPr>
+      </w:pPr>
+      <w:r>
+        <w:rPr>
+          <w:rFonts w:ascii="Consolas" w:eastAsia="Times New Roman" w:hAnsi="Consolas" w:cs="Times New Roman"/>
+          <w:color w:val="CCCCCC"/>
+          <w:sz w:val="21"/>
+          <w:szCs w:val="21"/>
+        </w:rPr>
+        <w:t xml:space="preserve">        </w:t>
+      </w:r>
+      <w:r>
+        <w:rPr>
+          <w:rFonts w:ascii="Consolas" w:eastAsia="Times New Roman" w:hAnsi="Consolas" w:cs="Times New Roman"/>
+          <w:color w:val="808080"/>
+          <w:sz w:val="21"/>
+          <w:szCs w:val="21"/>
+        </w:rPr>
+        <w:t>&lt;/</w:t>
+      </w:r>
+      <w:r>
+        <w:rPr>
+          <w:rFonts w:ascii="Consolas" w:eastAsia="Times New Roman" w:hAnsi="Consolas" w:cs="Times New Roman"/>
+          <w:color w:val="4EC9B0"/>
+          <w:sz w:val="21"/>
+          <w:szCs w:val="21"/>
+        </w:rPr>
+        <w:t>Provider</w:t>
+      </w:r>
+      <w:r>
+        <w:rPr>
+          <w:rFonts w:ascii="Consolas" w:eastAsia="Times New Roman" w:hAnsi="Consolas" w:cs="Times New Roman"/>
+          <w:color w:val="808080"/>
+          <w:sz w:val="21"/>
+          <w:szCs w:val="21"/>
+        </w:rPr>
+        <w:t>&gt;</w:t>
+      </w:r>
+      <w:r>
+        <w:rPr>
+          <w:rFonts w:ascii="Consolas" w:eastAsia="Times New Roman" w:hAnsi="Consolas" w:cs="Times New Roman"/>
+          <w:color w:val="CCCCCC"/>
+          <w:sz w:val="21"/>
+          <w:szCs w:val="21"/>
+        </w:rPr>
+        <w:t xml:space="preserve">  </w:t>
+      </w:r>
+    </w:p>
+    <w:p>
+      <w:pPr>
+        <w:shd w:val="clear" w:color="auto" w:fill="1F1F1F"/>
+        <w:spacing w:after="0" w:line="285" w:lineRule="atLeast"/>
+        <w:ind w:left="360"/>
+        <w:rPr>
+          <w:rFonts w:ascii="Consolas" w:eastAsia="Times New Roman" w:hAnsi="Consolas" w:cs="Times New Roman"/>
+          <w:color w:val="CCCCCC"/>
+          <w:sz w:val="21"/>
+          <w:szCs w:val="21"/>
+        </w:rPr>
+      </w:pPr>
+      <w:r>
+        <w:rPr>
+          <w:rFonts w:ascii="Consolas" w:eastAsia="Times New Roman" w:hAnsi="Consolas" w:cs="Times New Roman"/>
+          <w:color w:val="CCCCCC"/>
+          <w:sz w:val="21"/>
+          <w:szCs w:val="21"/>
+        </w:rPr>
+        <w:t xml:space="preserve">      </w:t>
+      </w:r>
+      <w:r>
+        <w:rPr>
+          <w:rFonts w:ascii="Consolas" w:eastAsia="Times New Roman" w:hAnsi="Consolas" w:cs="Times New Roman"/>
+          <w:color w:val="808080"/>
+          <w:sz w:val="21"/>
+          <w:szCs w:val="21"/>
+        </w:rPr>
+        <w:t>&lt;/</w:t>
+      </w:r>
+      <w:r>
+        <w:rPr>
+          <w:rFonts w:ascii="Consolas" w:eastAsia="Times New Roman" w:hAnsi="Consolas" w:cs="Times New Roman"/>
+          <w:color w:val="569CD6"/>
+          <w:sz w:val="21"/>
+          <w:szCs w:val="21"/>
+        </w:rPr>
+        <w:t>body</w:t>
+      </w:r>
+      <w:r>
+        <w:rPr>
+          <w:rFonts w:ascii="Consolas" w:eastAsia="Times New Roman" w:hAnsi="Consolas" w:cs="Times New Roman"/>
+          <w:color w:val="808080"/>
+          <w:sz w:val="21"/>
+          <w:szCs w:val="21"/>
+        </w:rPr>
+        <w:t>&gt;</w:t>
+      </w:r>
+    </w:p>
+    <w:p>
+      <w:pPr>
+        <w:shd w:val="clear" w:color="auto" w:fill="1F1F1F"/>
+        <w:spacing w:after="0" w:line="285" w:lineRule="atLeast"/>
+        <w:ind w:left="360"/>
+        <w:rPr>
+          <w:rFonts w:ascii="Consolas" w:eastAsia="Times New Roman" w:hAnsi="Consolas" w:cs="Times New Roman"/>
+          <w:color w:val="CCCCCC"/>
+          <w:sz w:val="21"/>
+          <w:szCs w:val="21"/>
+        </w:rPr>
+      </w:pPr>
+      <w:r>
+        <w:rPr>
+          <w:rFonts w:ascii="Consolas" w:eastAsia="Times New Roman" w:hAnsi="Consolas" w:cs="Times New Roman"/>
+          <w:color w:val="CCCCCC"/>
+          <w:sz w:val="21"/>
+          <w:szCs w:val="21"/>
+        </w:rPr>
+        <w:t xml:space="preserve">  </w:t>
+      </w:r>
+      <w:r>
+        <w:rPr>
+          <w:rFonts w:ascii="Consolas" w:eastAsia="Times New Roman" w:hAnsi="Consolas" w:cs="Times New Roman"/>
+          <w:color w:val="808080"/>
+          <w:sz w:val="21"/>
+          <w:szCs w:val="21"/>
+        </w:rPr>
+        <w:t>&lt;/</w:t>
+      </w:r>
+      <w:r>
+        <w:rPr>
+          <w:rFonts w:ascii="Consolas" w:eastAsia="Times New Roman" w:hAnsi="Consolas" w:cs="Times New Roman"/>
+          <w:color w:val="569CD6"/>
+          <w:sz w:val="21"/>
+          <w:szCs w:val="21"/>
+        </w:rPr>
+        <w:t>html</w:t>
+      </w:r>
+      <w:r>
+        <w:rPr>
+          <w:rFonts w:ascii="Consolas" w:eastAsia="Times New Roman" w:hAnsi="Consolas" w:cs="Times New Roman"/>
+          <w:color w:val="808080"/>
+          <w:sz w:val="21"/>
+          <w:szCs w:val="21"/>
+        </w:rPr>
+        <w:t>&gt;</w:t>
+      </w:r>
+    </w:p>
+    <w:p>
+      <w:pPr>
+        <w:pStyle w:val="NoSpacing"/>
+        <w:rPr>
           <w:b/>
         </w:rPr>
       </w:pPr>
-      <w:r>
+    </w:p>
+    <w:p>
+      <w:pPr>
+        <w:pStyle w:val="NoSpacing"/>
         <w:rPr>
           <w:b/>
         </w:rPr>
-        <w:t xml:space="preserve">To provide the  </w:t>
-      </w:r>
-      <w:r>
-        <w:rPr>
+      </w:pPr>
+    </w:p>
+    <w:p>
+      <w:pPr>
+        <w:pStyle w:val="NoSpacing"/>
+        <w:rPr>
+          <w:rFonts w:eastAsia="Times New Roman"/>
+          <w:kern w:val="36"/>
+          <w:sz w:val="28"/>
+        </w:rPr>
+      </w:pPr>
+      <w:r>
+        <w:rPr>
+          <w:rFonts w:eastAsia="Times New Roman"/>
           <w:b/>
-        </w:rPr>
-        <w:t xml:space="preserve">redux  </w:t>
-      </w:r>
-      <w:r>
+          <w:kern w:val="36"/>
+          <w:sz w:val="28"/>
+        </w:rPr>
+        <w:t>useSelector – hook ::</w:t>
+      </w:r>
+      <w:r>
+        <w:rPr>
+          <w:rFonts w:eastAsia="Times New Roman"/>
+          <w:kern w:val="36"/>
+          <w:sz w:val="28"/>
+        </w:rPr>
+        <w:t xml:space="preserve"> which is use to get hold any state that is maintained in the redux-store</w:t>
+      </w:r>
+      <w:r>
+        <w:rPr>
+          <w:rFonts w:eastAsia="Times New Roman"/>
+          <w:kern w:val="36"/>
+          <w:sz w:val="28"/>
+        </w:rPr>
+        <w:t>. To read data from the redux store in the react component we use the use selector hook. It is sort of a wrapper around store.getstate</w:t>
+      </w:r>
+      <w:r>
+        <w:rPr>
+          <w:rFonts w:eastAsia="Times New Roman"/>
+          <w:kern w:val="36"/>
+          <w:sz w:val="28"/>
+        </w:rPr>
+        <w:t>()</w:t>
+      </w:r>
+    </w:p>
+    <w:p>
+      <w:pPr>
+        <w:pStyle w:val="NoSpacing"/>
+        <w:rPr>
+          <w:rFonts w:eastAsia="Times New Roman"/>
+          <w:kern w:val="36"/>
+          <w:sz w:val="24"/>
+        </w:rPr>
+      </w:pPr>
+    </w:p>
+    <w:p>
+      <w:pPr>
+        <w:shd w:val="clear" w:color="auto" w:fill="1F1F1F"/>
+        <w:spacing w:after="0" w:line="285" w:lineRule="atLeast"/>
+        <w:rPr>
+          <w:rFonts w:ascii="Consolas" w:eastAsia="Times New Roman" w:hAnsi="Consolas" w:cs="Times New Roman"/>
+          <w:color w:val="CCCCCC"/>
+          <w:sz w:val="20"/>
+          <w:szCs w:val="21"/>
+        </w:rPr>
+      </w:pPr>
+      <w:r>
+        <w:rPr>
+          <w:rFonts w:ascii="Consolas" w:eastAsia="Times New Roman" w:hAnsi="Consolas" w:cs="Times New Roman"/>
+          <w:color w:val="569CD6"/>
+          <w:sz w:val="20"/>
+          <w:szCs w:val="21"/>
+        </w:rPr>
+        <w:t>const</w:t>
+      </w:r>
+      <w:r>
+        <w:rPr>
+          <w:rFonts w:ascii="Consolas" w:eastAsia="Times New Roman" w:hAnsi="Consolas" w:cs="Times New Roman"/>
+          <w:color w:val="CCCCCC"/>
+          <w:sz w:val="20"/>
+          <w:szCs w:val="21"/>
+        </w:rPr>
+        <w:t xml:space="preserve"> </w:t>
+      </w:r>
+      <w:r>
+        <w:rPr>
+          <w:rFonts w:ascii="Consolas" w:eastAsia="Times New Roman" w:hAnsi="Consolas" w:cs="Times New Roman"/>
+          <w:color w:val="4FC1FF"/>
+          <w:sz w:val="20"/>
+          <w:szCs w:val="21"/>
+        </w:rPr>
+        <w:t>role</w:t>
+      </w:r>
+      <w:r>
+        <w:rPr>
+          <w:rFonts w:ascii="Consolas" w:eastAsia="Times New Roman" w:hAnsi="Consolas" w:cs="Times New Roman"/>
+          <w:color w:val="CCCCCC"/>
+          <w:sz w:val="20"/>
+          <w:szCs w:val="21"/>
+        </w:rPr>
+        <w:t xml:space="preserve"> </w:t>
+      </w:r>
+      <w:r>
+        <w:rPr>
+          <w:rFonts w:ascii="Consolas" w:eastAsia="Times New Roman" w:hAnsi="Consolas" w:cs="Times New Roman"/>
+          <w:color w:val="D4D4D4"/>
+          <w:sz w:val="20"/>
+          <w:szCs w:val="21"/>
+        </w:rPr>
+        <w:t>=</w:t>
+      </w:r>
+      <w:r>
+        <w:rPr>
+          <w:rFonts w:ascii="Consolas" w:eastAsia="Times New Roman" w:hAnsi="Consolas" w:cs="Times New Roman"/>
+          <w:color w:val="CCCCCC"/>
+          <w:sz w:val="20"/>
+          <w:szCs w:val="21"/>
+        </w:rPr>
+        <w:t xml:space="preserve"> </w:t>
+      </w:r>
+      <w:r>
+        <w:rPr>
+          <w:rFonts w:ascii="Consolas" w:eastAsia="Times New Roman" w:hAnsi="Consolas" w:cs="Times New Roman"/>
+          <w:color w:val="DCDCAA"/>
+          <w:sz w:val="20"/>
+          <w:szCs w:val="21"/>
+        </w:rPr>
+        <w:t>useSelector</w:t>
+      </w:r>
+      <w:r>
+        <w:rPr>
+          <w:rFonts w:ascii="Consolas" w:eastAsia="Times New Roman" w:hAnsi="Consolas" w:cs="Times New Roman"/>
+          <w:color w:val="CCCCCC"/>
+          <w:sz w:val="20"/>
+          <w:szCs w:val="21"/>
+        </w:rPr>
+        <w:t>((</w:t>
+      </w:r>
+      <w:r>
+        <w:rPr>
+          <w:rFonts w:ascii="Consolas" w:eastAsia="Times New Roman" w:hAnsi="Consolas" w:cs="Times New Roman"/>
+          <w:color w:val="9CDCFE"/>
+          <w:sz w:val="20"/>
+          <w:szCs w:val="21"/>
+        </w:rPr>
+        <w:t>state</w:t>
+      </w:r>
+      <w:r>
+        <w:rPr>
+          <w:rFonts w:ascii="Consolas" w:eastAsia="Times New Roman" w:hAnsi="Consolas" w:cs="Times New Roman"/>
+          <w:color w:val="D4D4D4"/>
+          <w:sz w:val="20"/>
+          <w:szCs w:val="21"/>
+        </w:rPr>
+        <w:t>:</w:t>
+      </w:r>
+      <w:r>
+        <w:rPr>
+          <w:rFonts w:ascii="Consolas" w:eastAsia="Times New Roman" w:hAnsi="Consolas" w:cs="Times New Roman"/>
+          <w:color w:val="CCCCCC"/>
+          <w:sz w:val="20"/>
+          <w:szCs w:val="21"/>
+        </w:rPr>
+        <w:t xml:space="preserve"> </w:t>
+      </w:r>
+      <w:r>
+        <w:rPr>
+          <w:rFonts w:ascii="Consolas" w:eastAsia="Times New Roman" w:hAnsi="Consolas" w:cs="Times New Roman"/>
+          <w:color w:val="4EC9B0"/>
+          <w:sz w:val="20"/>
+          <w:szCs w:val="21"/>
+        </w:rPr>
+        <w:t>RootState</w:t>
+      </w:r>
+      <w:r>
+        <w:rPr>
+          <w:rFonts w:ascii="Consolas" w:eastAsia="Times New Roman" w:hAnsi="Consolas" w:cs="Times New Roman"/>
+          <w:color w:val="CCCCCC"/>
+          <w:sz w:val="20"/>
+          <w:szCs w:val="21"/>
+        </w:rPr>
+        <w:t xml:space="preserve">) </w:t>
+      </w:r>
+      <w:r>
+        <w:rPr>
+          <w:rFonts w:ascii="Consolas" w:eastAsia="Times New Roman" w:hAnsi="Consolas" w:cs="Times New Roman"/>
+          <w:color w:val="569CD6"/>
+          <w:sz w:val="20"/>
+          <w:szCs w:val="21"/>
+        </w:rPr>
+        <w:t>=&gt;</w:t>
+      </w:r>
+      <w:r>
+        <w:rPr>
+          <w:rFonts w:ascii="Consolas" w:eastAsia="Times New Roman" w:hAnsi="Consolas" w:cs="Times New Roman"/>
+          <w:color w:val="CCCCCC"/>
+          <w:sz w:val="20"/>
+          <w:szCs w:val="21"/>
+        </w:rPr>
+        <w:t xml:space="preserve"> </w:t>
+      </w:r>
+      <w:r>
+        <w:rPr>
+          <w:rFonts w:ascii="Consolas" w:eastAsia="Times New Roman" w:hAnsi="Consolas" w:cs="Times New Roman"/>
+          <w:color w:val="9CDCFE"/>
+          <w:sz w:val="20"/>
+          <w:szCs w:val="21"/>
+        </w:rPr>
+        <w:t>state</w:t>
+      </w:r>
+      <w:r>
+        <w:rPr>
+          <w:rFonts w:ascii="Consolas" w:eastAsia="Times New Roman" w:hAnsi="Consolas" w:cs="Times New Roman"/>
+          <w:color w:val="CCCCCC"/>
+          <w:sz w:val="20"/>
+          <w:szCs w:val="21"/>
+        </w:rPr>
+        <w:t>.</w:t>
+      </w:r>
+      <w:r>
+        <w:rPr>
+          <w:rFonts w:ascii="Consolas" w:eastAsia="Times New Roman" w:hAnsi="Consolas" w:cs="Times New Roman"/>
+          <w:color w:val="9CDCFE"/>
+          <w:sz w:val="20"/>
+          <w:szCs w:val="21"/>
+        </w:rPr>
+        <w:t>userReducer</w:t>
+      </w:r>
+      <w:r>
+        <w:rPr>
+          <w:rFonts w:ascii="Consolas" w:eastAsia="Times New Roman" w:hAnsi="Consolas" w:cs="Times New Roman"/>
+          <w:color w:val="CCCCCC"/>
+          <w:sz w:val="20"/>
+          <w:szCs w:val="21"/>
+        </w:rPr>
+        <w:t>.</w:t>
+      </w:r>
+      <w:r>
+        <w:rPr>
+          <w:rFonts w:ascii="Consolas" w:eastAsia="Times New Roman" w:hAnsi="Consolas" w:cs="Times New Roman"/>
+          <w:color w:val="9CDCFE"/>
+          <w:sz w:val="20"/>
+          <w:szCs w:val="21"/>
+        </w:rPr>
+        <w:t>userInfo</w:t>
+      </w:r>
+      <w:r>
+        <w:rPr>
+          <w:rFonts w:ascii="Consolas" w:eastAsia="Times New Roman" w:hAnsi="Consolas" w:cs="Times New Roman"/>
+          <w:color w:val="CCCCCC"/>
+          <w:sz w:val="20"/>
+          <w:szCs w:val="21"/>
+        </w:rPr>
+        <w:t>?.</w:t>
+      </w:r>
+      <w:r>
+        <w:rPr>
+          <w:rFonts w:ascii="Consolas" w:eastAsia="Times New Roman" w:hAnsi="Consolas" w:cs="Times New Roman"/>
+          <w:color w:val="9CDCFE"/>
+          <w:sz w:val="20"/>
+          <w:szCs w:val="21"/>
+        </w:rPr>
+        <w:t>role</w:t>
+      </w:r>
+      <w:r>
+        <w:rPr>
+          <w:rFonts w:ascii="Consolas" w:eastAsia="Times New Roman" w:hAnsi="Consolas" w:cs="Times New Roman"/>
+          <w:color w:val="CCCCCC"/>
+          <w:sz w:val="20"/>
+          <w:szCs w:val="21"/>
+        </w:rPr>
+        <w:t>);</w:t>
+      </w:r>
+    </w:p>
+    <w:p>
+      <w:pPr>
+        <w:shd w:val="clear" w:color="auto" w:fill="1F1F1F"/>
+        <w:spacing w:after="0" w:line="285" w:lineRule="atLeast"/>
+        <w:rPr>
+          <w:rFonts w:ascii="Consolas" w:eastAsia="Times New Roman" w:hAnsi="Consolas" w:cs="Times New Roman"/>
+          <w:color w:val="CCCCCC"/>
+          <w:sz w:val="20"/>
+          <w:szCs w:val="21"/>
+        </w:rPr>
+      </w:pPr>
+      <w:r>
+        <w:rPr>
+          <w:rFonts w:ascii="Consolas" w:eastAsia="Times New Roman" w:hAnsi="Consolas" w:cs="Times New Roman"/>
+          <w:color w:val="569CD6"/>
+          <w:sz w:val="20"/>
+          <w:szCs w:val="21"/>
+        </w:rPr>
+        <w:t>const</w:t>
+      </w:r>
+      <w:r>
+        <w:rPr>
+          <w:rFonts w:ascii="Consolas" w:eastAsia="Times New Roman" w:hAnsi="Consolas" w:cs="Times New Roman"/>
+          <w:color w:val="CCCCCC"/>
+          <w:sz w:val="20"/>
+          <w:szCs w:val="21"/>
+        </w:rPr>
+        <w:t xml:space="preserve"> </w:t>
+      </w:r>
+      <w:r>
+        <w:rPr>
+          <w:rFonts w:ascii="Consolas" w:eastAsia="Times New Roman" w:hAnsi="Consolas" w:cs="Times New Roman"/>
+          <w:color w:val="4FC1FF"/>
+          <w:sz w:val="20"/>
+          <w:szCs w:val="21"/>
+        </w:rPr>
+        <w:t>userName</w:t>
+      </w:r>
+      <w:r>
+        <w:rPr>
+          <w:rFonts w:ascii="Consolas" w:eastAsia="Times New Roman" w:hAnsi="Consolas" w:cs="Times New Roman"/>
+          <w:color w:val="CCCCCC"/>
+          <w:sz w:val="20"/>
+          <w:szCs w:val="21"/>
+        </w:rPr>
+        <w:t xml:space="preserve"> </w:t>
+      </w:r>
+      <w:r>
+        <w:rPr>
+          <w:rFonts w:ascii="Consolas" w:eastAsia="Times New Roman" w:hAnsi="Consolas" w:cs="Times New Roman"/>
+          <w:color w:val="D4D4D4"/>
+          <w:sz w:val="20"/>
+          <w:szCs w:val="21"/>
+        </w:rPr>
+        <w:t>=</w:t>
+      </w:r>
+      <w:r>
+        <w:rPr>
+          <w:rFonts w:ascii="Consolas" w:eastAsia="Times New Roman" w:hAnsi="Consolas" w:cs="Times New Roman"/>
+          <w:color w:val="CCCCCC"/>
+          <w:sz w:val="20"/>
+          <w:szCs w:val="21"/>
+        </w:rPr>
+        <w:t xml:space="preserve"> </w:t>
+      </w:r>
+      <w:r>
+        <w:rPr>
+          <w:rFonts w:ascii="Consolas" w:eastAsia="Times New Roman" w:hAnsi="Consolas" w:cs="Times New Roman"/>
+          <w:color w:val="DCDCAA"/>
+          <w:sz w:val="20"/>
+          <w:szCs w:val="21"/>
+        </w:rPr>
+        <w:t>useSelector</w:t>
+      </w:r>
+      <w:r>
+        <w:rPr>
+          <w:rFonts w:ascii="Consolas" w:eastAsia="Times New Roman" w:hAnsi="Consolas" w:cs="Times New Roman"/>
+          <w:color w:val="CCCCCC"/>
+          <w:sz w:val="20"/>
+          <w:szCs w:val="21"/>
+        </w:rPr>
+        <w:t>((</w:t>
+      </w:r>
+      <w:r>
+        <w:rPr>
+          <w:rFonts w:ascii="Consolas" w:eastAsia="Times New Roman" w:hAnsi="Consolas" w:cs="Times New Roman"/>
+          <w:color w:val="9CDCFE"/>
+          <w:sz w:val="20"/>
+          <w:szCs w:val="21"/>
+        </w:rPr>
+        <w:t>state</w:t>
+      </w:r>
+      <w:r>
+        <w:rPr>
+          <w:rFonts w:ascii="Consolas" w:eastAsia="Times New Roman" w:hAnsi="Consolas" w:cs="Times New Roman"/>
+          <w:color w:val="D4D4D4"/>
+          <w:sz w:val="20"/>
+          <w:szCs w:val="21"/>
+        </w:rPr>
+        <w:t>:</w:t>
+      </w:r>
+      <w:r>
+        <w:rPr>
+          <w:rFonts w:ascii="Consolas" w:eastAsia="Times New Roman" w:hAnsi="Consolas" w:cs="Times New Roman"/>
+          <w:color w:val="CCCCCC"/>
+          <w:sz w:val="20"/>
+          <w:szCs w:val="21"/>
+        </w:rPr>
+        <w:t xml:space="preserve"> </w:t>
+      </w:r>
+      <w:r>
+        <w:rPr>
+          <w:rFonts w:ascii="Consolas" w:eastAsia="Times New Roman" w:hAnsi="Consolas" w:cs="Times New Roman"/>
+          <w:color w:val="4EC9B0"/>
+          <w:sz w:val="20"/>
+          <w:szCs w:val="21"/>
+        </w:rPr>
+        <w:t>RootState</w:t>
+      </w:r>
+      <w:r>
+        <w:rPr>
+          <w:rFonts w:ascii="Consolas" w:eastAsia="Times New Roman" w:hAnsi="Consolas" w:cs="Times New Roman"/>
+          <w:color w:val="CCCCCC"/>
+          <w:sz w:val="20"/>
+          <w:szCs w:val="21"/>
+        </w:rPr>
+        <w:t>)</w:t>
+      </w:r>
+      <w:r>
+        <w:rPr>
+          <w:rFonts w:ascii="Consolas" w:eastAsia="Times New Roman" w:hAnsi="Consolas" w:cs="Times New Roman"/>
+          <w:color w:val="569CD6"/>
+          <w:sz w:val="20"/>
+          <w:szCs w:val="21"/>
+        </w:rPr>
+        <w:t>=&gt;</w:t>
+      </w:r>
+      <w:r>
+        <w:rPr>
+          <w:rFonts w:ascii="Consolas" w:eastAsia="Times New Roman" w:hAnsi="Consolas" w:cs="Times New Roman"/>
+          <w:color w:val="CCCCCC"/>
+          <w:sz w:val="20"/>
+          <w:szCs w:val="21"/>
+        </w:rPr>
+        <w:t xml:space="preserve"> </w:t>
+      </w:r>
+      <w:r>
+        <w:rPr>
+          <w:rFonts w:ascii="Consolas" w:eastAsia="Times New Roman" w:hAnsi="Consolas" w:cs="Times New Roman"/>
+          <w:color w:val="9CDCFE"/>
+          <w:sz w:val="20"/>
+          <w:szCs w:val="21"/>
+        </w:rPr>
+        <w:t>state</w:t>
+      </w:r>
+      <w:r>
+        <w:rPr>
+          <w:rFonts w:ascii="Consolas" w:eastAsia="Times New Roman" w:hAnsi="Consolas" w:cs="Times New Roman"/>
+          <w:color w:val="CCCCCC"/>
+          <w:sz w:val="20"/>
+          <w:szCs w:val="21"/>
+        </w:rPr>
+        <w:t>.</w:t>
+      </w:r>
+      <w:r>
+        <w:rPr>
+          <w:rFonts w:ascii="Consolas" w:eastAsia="Times New Roman" w:hAnsi="Consolas" w:cs="Times New Roman"/>
+          <w:color w:val="9CDCFE"/>
+          <w:sz w:val="20"/>
+          <w:szCs w:val="21"/>
+        </w:rPr>
+        <w:t>userReducer</w:t>
+      </w:r>
+      <w:r>
+        <w:rPr>
+          <w:rFonts w:ascii="Consolas" w:eastAsia="Times New Roman" w:hAnsi="Consolas" w:cs="Times New Roman"/>
+          <w:color w:val="CCCCCC"/>
+          <w:sz w:val="20"/>
+          <w:szCs w:val="21"/>
+        </w:rPr>
+        <w:t>.</w:t>
+      </w:r>
+      <w:r>
+        <w:rPr>
+          <w:rFonts w:ascii="Consolas" w:eastAsia="Times New Roman" w:hAnsi="Consolas" w:cs="Times New Roman"/>
+          <w:color w:val="9CDCFE"/>
+          <w:sz w:val="20"/>
+          <w:szCs w:val="21"/>
+        </w:rPr>
+        <w:t>userInfo</w:t>
+      </w:r>
+      <w:r>
+        <w:rPr>
+          <w:rFonts w:ascii="Consolas" w:eastAsia="Times New Roman" w:hAnsi="Consolas" w:cs="Times New Roman"/>
+          <w:color w:val="CCCCCC"/>
+          <w:sz w:val="20"/>
+          <w:szCs w:val="21"/>
+        </w:rPr>
+        <w:t>?.</w:t>
+      </w:r>
+      <w:r>
+        <w:rPr>
+          <w:rFonts w:ascii="Consolas" w:eastAsia="Times New Roman" w:hAnsi="Consolas" w:cs="Times New Roman"/>
+          <w:color w:val="9CDCFE"/>
+          <w:sz w:val="20"/>
+          <w:szCs w:val="21"/>
+        </w:rPr>
+        <w:t>name</w:t>
+      </w:r>
+      <w:r>
+        <w:rPr>
+          <w:rFonts w:ascii="Consolas" w:eastAsia="Times New Roman" w:hAnsi="Consolas" w:cs="Times New Roman"/>
+          <w:color w:val="CCCCCC"/>
+          <w:sz w:val="20"/>
+          <w:szCs w:val="21"/>
+        </w:rPr>
+        <w:t>);</w:t>
+      </w:r>
+    </w:p>
+    <w:p>
+      <w:pPr>
+        <w:pStyle w:val="NoSpacing"/>
         <w:rPr>
           <w:b/>
-        </w:rPr>
-        <w:t xml:space="preserve"> store to our react application react-redux library exports a component called provider</w:t>
-      </w:r>
+          <w:sz w:val="28"/>
+        </w:rPr>
+      </w:pPr>
+    </w:p>
+    <w:p>
+      <w:pPr>
+        <w:pStyle w:val="NoSpacing"/>
+        <w:rPr>
+          <w:rFonts w:eastAsia="Times New Roman"/>
+          <w:b/>
+          <w:kern w:val="36"/>
+          <w:sz w:val="28"/>
+        </w:rPr>
+      </w:pPr>
+    </w:p>
+    <w:p>
+      <w:pPr>
+        <w:pStyle w:val="NoSpacing"/>
+        <w:rPr>
+          <w:rFonts w:eastAsia="Times New Roman"/>
+          <w:b/>
+          <w:kern w:val="36"/>
+          <w:sz w:val="28"/>
+        </w:rPr>
+      </w:pPr>
+    </w:p>
+    <w:p>
+      <w:pPr>
+        <w:pStyle w:val="NoSpacing"/>
+        <w:rPr>
+          <w:rFonts w:eastAsia="Times New Roman"/>
+          <w:b/>
+          <w:kern w:val="36"/>
+          <w:sz w:val="28"/>
+        </w:rPr>
+      </w:pPr>
+      <w:r>
+        <w:rPr>
+          <w:rFonts w:eastAsia="Times New Roman"/>
+          <w:b/>
+          <w:kern w:val="36"/>
+          <w:sz w:val="28"/>
+        </w:rPr>
+        <w:lastRenderedPageBreak/>
+        <w:t>use</w:t>
+      </w:r>
+      <w:r>
+        <w:rPr>
+          <w:rFonts w:eastAsia="Times New Roman"/>
+          <w:b/>
+          <w:kern w:val="36"/>
+          <w:sz w:val="28"/>
+        </w:rPr>
+        <w:t>Dispatch</w:t>
+      </w:r>
+      <w:r>
+        <w:rPr>
+          <w:rFonts w:eastAsia="Times New Roman"/>
+          <w:b/>
+          <w:kern w:val="36"/>
+          <w:sz w:val="28"/>
+        </w:rPr>
+        <w:t xml:space="preserve"> – hook ::</w:t>
+      </w:r>
+      <w:r>
+        <w:rPr>
+          <w:rFonts w:eastAsia="Times New Roman"/>
+          <w:b/>
+          <w:kern w:val="36"/>
+          <w:sz w:val="28"/>
+        </w:rPr>
+        <w:t xml:space="preserve">  </w:t>
+      </w:r>
+      <w:r>
+        <w:rPr>
+          <w:rFonts w:eastAsia="Times New Roman"/>
+          <w:kern w:val="36"/>
+          <w:sz w:val="28"/>
+        </w:rPr>
+        <w:t>which is used to dispatch an action with react-redux.</w:t>
+      </w:r>
+    </w:p>
+    <w:p>
+      <w:pPr>
+        <w:pStyle w:val="NoSpacing"/>
+        <w:rPr>
+          <w:rFonts w:eastAsia="Times New Roman"/>
+          <w:b/>
+          <w:kern w:val="36"/>
+          <w:sz w:val="28"/>
+        </w:rPr>
+      </w:pPr>
+    </w:p>
+    <w:p>
+      <w:pPr>
+        <w:shd w:val="clear" w:color="auto" w:fill="1F1F1F"/>
+        <w:spacing w:after="0" w:line="285" w:lineRule="atLeast"/>
+        <w:rPr>
+          <w:rFonts w:ascii="Consolas" w:eastAsia="Times New Roman" w:hAnsi="Consolas" w:cs="Times New Roman"/>
+          <w:color w:val="CCCCCC"/>
+          <w:sz w:val="21"/>
+          <w:szCs w:val="21"/>
+        </w:rPr>
+      </w:pPr>
+      <w:r>
+        <w:rPr>
+          <w:rFonts w:ascii="Consolas" w:eastAsia="Times New Roman" w:hAnsi="Consolas" w:cs="Times New Roman"/>
+          <w:color w:val="569CD6"/>
+          <w:sz w:val="21"/>
+          <w:szCs w:val="21"/>
+        </w:rPr>
+        <w:t>const</w:t>
+      </w:r>
+      <w:r>
+        <w:rPr>
+          <w:rFonts w:ascii="Consolas" w:eastAsia="Times New Roman" w:hAnsi="Consolas" w:cs="Times New Roman"/>
+          <w:color w:val="CCCCCC"/>
+          <w:sz w:val="21"/>
+          <w:szCs w:val="21"/>
+        </w:rPr>
+        <w:t xml:space="preserve"> </w:t>
+      </w:r>
+      <w:r>
+        <w:rPr>
+          <w:rFonts w:ascii="Consolas" w:eastAsia="Times New Roman" w:hAnsi="Consolas" w:cs="Times New Roman"/>
+          <w:color w:val="DCDCAA"/>
+          <w:sz w:val="21"/>
+          <w:szCs w:val="21"/>
+        </w:rPr>
+        <w:t>dispatch</w:t>
+      </w:r>
+      <w:r>
+        <w:rPr>
+          <w:rFonts w:ascii="Consolas" w:eastAsia="Times New Roman" w:hAnsi="Consolas" w:cs="Times New Roman"/>
+          <w:color w:val="CCCCCC"/>
+          <w:sz w:val="21"/>
+          <w:szCs w:val="21"/>
+        </w:rPr>
+        <w:t xml:space="preserve"> </w:t>
+      </w:r>
+      <w:r>
+        <w:rPr>
+          <w:rFonts w:ascii="Consolas" w:eastAsia="Times New Roman" w:hAnsi="Consolas" w:cs="Times New Roman"/>
+          <w:color w:val="D4D4D4"/>
+          <w:sz w:val="21"/>
+          <w:szCs w:val="21"/>
+        </w:rPr>
+        <w:t>=</w:t>
+      </w:r>
+      <w:r>
+        <w:rPr>
+          <w:rFonts w:ascii="Consolas" w:eastAsia="Times New Roman" w:hAnsi="Consolas" w:cs="Times New Roman"/>
+          <w:color w:val="CCCCCC"/>
+          <w:sz w:val="21"/>
+          <w:szCs w:val="21"/>
+        </w:rPr>
+        <w:t xml:space="preserve"> </w:t>
+      </w:r>
+      <w:r>
+        <w:rPr>
+          <w:rFonts w:ascii="Consolas" w:eastAsia="Times New Roman" w:hAnsi="Consolas" w:cs="Times New Roman"/>
+          <w:color w:val="DCDCAA"/>
+          <w:sz w:val="21"/>
+          <w:szCs w:val="21"/>
+        </w:rPr>
+        <w:t>useDispatch</w:t>
+      </w:r>
+      <w:r>
+        <w:rPr>
+          <w:rFonts w:ascii="Consolas" w:eastAsia="Times New Roman" w:hAnsi="Consolas" w:cs="Times New Roman"/>
+          <w:color w:val="CCCCCC"/>
+          <w:sz w:val="21"/>
+          <w:szCs w:val="21"/>
+        </w:rPr>
+        <w:t>&lt;</w:t>
+      </w:r>
+      <w:r>
+        <w:rPr>
+          <w:rFonts w:ascii="Consolas" w:eastAsia="Times New Roman" w:hAnsi="Consolas" w:cs="Times New Roman"/>
+          <w:color w:val="4EC9B0"/>
+          <w:sz w:val="21"/>
+          <w:szCs w:val="21"/>
+        </w:rPr>
+        <w:t>AppDispatch</w:t>
+      </w:r>
+      <w:r>
+        <w:rPr>
+          <w:rFonts w:ascii="Consolas" w:eastAsia="Times New Roman" w:hAnsi="Consolas" w:cs="Times New Roman"/>
+          <w:color w:val="CCCCCC"/>
+          <w:sz w:val="21"/>
+          <w:szCs w:val="21"/>
+        </w:rPr>
+        <w:t>&gt;();</w:t>
+      </w:r>
+    </w:p>
+    <w:p>
+      <w:pPr>
+        <w:pStyle w:val="NoSpacing"/>
+        <w:rPr>
+          <w:rFonts w:eastAsia="Times New Roman"/>
+          <w:b/>
+          <w:kern w:val="36"/>
+          <w:sz w:val="28"/>
+        </w:rPr>
+      </w:pPr>
+    </w:p>
+    <w:p>
+      <w:pPr>
+        <w:shd w:val="clear" w:color="auto" w:fill="1F1F1F"/>
+        <w:spacing w:after="0" w:line="285" w:lineRule="atLeast"/>
+        <w:rPr>
+          <w:rFonts w:ascii="Consolas" w:eastAsia="Times New Roman" w:hAnsi="Consolas" w:cs="Times New Roman"/>
+          <w:color w:val="CCCCCC"/>
+          <w:sz w:val="21"/>
+          <w:szCs w:val="21"/>
+        </w:rPr>
+      </w:pPr>
+      <w:r>
+        <w:rPr>
+          <w:rFonts w:ascii="Consolas" w:eastAsia="Times New Roman" w:hAnsi="Consolas" w:cs="Times New Roman"/>
+          <w:color w:val="CCCCCC"/>
+          <w:sz w:val="21"/>
+          <w:szCs w:val="21"/>
+        </w:rPr>
+        <w:t> </w:t>
+      </w:r>
+      <w:r>
+        <w:rPr>
+          <w:rFonts w:ascii="Consolas" w:eastAsia="Times New Roman" w:hAnsi="Consolas" w:cs="Times New Roman"/>
+          <w:color w:val="9CDCFE"/>
+          <w:sz w:val="21"/>
+          <w:szCs w:val="21"/>
+        </w:rPr>
+        <w:t>onSubmit</w:t>
+      </w:r>
+      <w:r>
+        <w:rPr>
+          <w:rFonts w:ascii="Consolas" w:eastAsia="Times New Roman" w:hAnsi="Consolas" w:cs="Times New Roman"/>
+          <w:color w:val="D4D4D4"/>
+          <w:sz w:val="21"/>
+          <w:szCs w:val="21"/>
+        </w:rPr>
+        <w:t>=</w:t>
+      </w:r>
+      <w:r>
+        <w:rPr>
+          <w:rFonts w:ascii="Consolas" w:eastAsia="Times New Roman" w:hAnsi="Consolas" w:cs="Times New Roman"/>
+          <w:color w:val="569CD6"/>
+          <w:sz w:val="21"/>
+          <w:szCs w:val="21"/>
+        </w:rPr>
+        <w:t>{</w:t>
+      </w:r>
+      <w:r>
+        <w:rPr>
+          <w:rFonts w:ascii="Consolas" w:eastAsia="Times New Roman" w:hAnsi="Consolas" w:cs="Times New Roman"/>
+          <w:color w:val="D4D4D4"/>
+          <w:sz w:val="21"/>
+          <w:szCs w:val="21"/>
+        </w:rPr>
+        <w:t>(</w:t>
+      </w:r>
+      <w:r>
+        <w:rPr>
+          <w:rFonts w:ascii="Consolas" w:eastAsia="Times New Roman" w:hAnsi="Consolas" w:cs="Times New Roman"/>
+          <w:color w:val="9CDCFE"/>
+          <w:sz w:val="21"/>
+          <w:szCs w:val="21"/>
+        </w:rPr>
+        <w:t>formData</w:t>
+      </w:r>
+      <w:r>
+        <w:rPr>
+          <w:rFonts w:ascii="Consolas" w:eastAsia="Times New Roman" w:hAnsi="Consolas" w:cs="Times New Roman"/>
+          <w:color w:val="D4D4D4"/>
+          <w:sz w:val="21"/>
+          <w:szCs w:val="21"/>
+        </w:rPr>
+        <w:t xml:space="preserve">) </w:t>
+      </w:r>
+      <w:r>
+        <w:rPr>
+          <w:rFonts w:ascii="Consolas" w:eastAsia="Times New Roman" w:hAnsi="Consolas" w:cs="Times New Roman"/>
+          <w:color w:val="569CD6"/>
+          <w:sz w:val="21"/>
+          <w:szCs w:val="21"/>
+        </w:rPr>
+        <w:t>=&gt;</w:t>
+      </w:r>
+      <w:r>
+        <w:rPr>
+          <w:rFonts w:ascii="Consolas" w:eastAsia="Times New Roman" w:hAnsi="Consolas" w:cs="Times New Roman"/>
+          <w:color w:val="D4D4D4"/>
+          <w:sz w:val="21"/>
+          <w:szCs w:val="21"/>
+        </w:rPr>
+        <w:t xml:space="preserve"> {</w:t>
+      </w:r>
+    </w:p>
+    <w:p>
+      <w:pPr>
+        <w:shd w:val="clear" w:color="auto" w:fill="1F1F1F"/>
+        <w:spacing w:after="0" w:line="285" w:lineRule="atLeast"/>
+        <w:rPr>
+          <w:rFonts w:ascii="Consolas" w:eastAsia="Times New Roman" w:hAnsi="Consolas" w:cs="Times New Roman"/>
+          <w:color w:val="CCCCCC"/>
+          <w:sz w:val="21"/>
+          <w:szCs w:val="21"/>
+        </w:rPr>
+      </w:pPr>
+      <w:r>
+        <w:rPr>
+          <w:rFonts w:ascii="Consolas" w:eastAsia="Times New Roman" w:hAnsi="Consolas" w:cs="Times New Roman"/>
+          <w:color w:val="D4D4D4"/>
+          <w:sz w:val="21"/>
+          <w:szCs w:val="21"/>
+        </w:rPr>
+        <w:t>       </w:t>
+      </w:r>
+      <w:r>
+        <w:rPr>
+          <w:rFonts w:ascii="Consolas" w:eastAsia="Times New Roman" w:hAnsi="Consolas" w:cs="Times New Roman"/>
+          <w:color w:val="DCDCAA"/>
+          <w:sz w:val="21"/>
+          <w:szCs w:val="21"/>
+        </w:rPr>
+        <w:t>dispatch</w:t>
+      </w:r>
+      <w:r>
+        <w:rPr>
+          <w:rFonts w:ascii="Consolas" w:eastAsia="Times New Roman" w:hAnsi="Consolas" w:cs="Times New Roman"/>
+          <w:color w:val="D4D4D4"/>
+          <w:sz w:val="21"/>
+          <w:szCs w:val="21"/>
+        </w:rPr>
+        <w:t>(</w:t>
+      </w:r>
+      <w:r>
+        <w:rPr>
+          <w:rFonts w:ascii="Consolas" w:eastAsia="Times New Roman" w:hAnsi="Consolas" w:cs="Times New Roman"/>
+          <w:color w:val="DCDCAA"/>
+          <w:sz w:val="21"/>
+          <w:szCs w:val="21"/>
+        </w:rPr>
+        <w:t>userLogin</w:t>
+      </w:r>
+      <w:r>
+        <w:rPr>
+          <w:rFonts w:ascii="Consolas" w:eastAsia="Times New Roman" w:hAnsi="Consolas" w:cs="Times New Roman"/>
+          <w:color w:val="D4D4D4"/>
+          <w:sz w:val="21"/>
+          <w:szCs w:val="21"/>
+        </w:rPr>
+        <w:t>({</w:t>
+      </w:r>
+    </w:p>
+    <w:p>
+      <w:pPr>
+        <w:shd w:val="clear" w:color="auto" w:fill="1F1F1F"/>
+        <w:spacing w:after="0" w:line="285" w:lineRule="atLeast"/>
+        <w:rPr>
+          <w:rFonts w:ascii="Consolas" w:eastAsia="Times New Roman" w:hAnsi="Consolas" w:cs="Times New Roman"/>
+          <w:color w:val="CCCCCC"/>
+          <w:sz w:val="21"/>
+          <w:szCs w:val="21"/>
+        </w:rPr>
+      </w:pPr>
+      <w:r>
+        <w:rPr>
+          <w:rFonts w:ascii="Consolas" w:eastAsia="Times New Roman" w:hAnsi="Consolas" w:cs="Times New Roman"/>
+          <w:color w:val="D4D4D4"/>
+          <w:sz w:val="21"/>
+          <w:szCs w:val="21"/>
+        </w:rPr>
+        <w:t xml:space="preserve">    </w:t>
+      </w:r>
+      <w:r>
+        <w:rPr>
+          <w:rFonts w:ascii="Consolas" w:eastAsia="Times New Roman" w:hAnsi="Consolas" w:cs="Times New Roman"/>
+          <w:color w:val="D4D4D4"/>
+          <w:sz w:val="21"/>
+          <w:szCs w:val="21"/>
+        </w:rPr>
+        <w:t xml:space="preserve">        </w:t>
+      </w:r>
+      <w:r>
+        <w:rPr>
+          <w:rFonts w:ascii="Consolas" w:eastAsia="Times New Roman" w:hAnsi="Consolas" w:cs="Times New Roman"/>
+          <w:color w:val="9CDCFE"/>
+          <w:sz w:val="21"/>
+          <w:szCs w:val="21"/>
+        </w:rPr>
+        <w:t>email:</w:t>
+      </w:r>
+      <w:r>
+        <w:rPr>
+          <w:rFonts w:ascii="Consolas" w:eastAsia="Times New Roman" w:hAnsi="Consolas" w:cs="Times New Roman"/>
+          <w:color w:val="D4D4D4"/>
+          <w:sz w:val="21"/>
+          <w:szCs w:val="21"/>
+        </w:rPr>
+        <w:t xml:space="preserve"> </w:t>
+      </w:r>
+      <w:r>
+        <w:rPr>
+          <w:rFonts w:ascii="Consolas" w:eastAsia="Times New Roman" w:hAnsi="Consolas" w:cs="Times New Roman"/>
+          <w:color w:val="9CDCFE"/>
+          <w:sz w:val="21"/>
+          <w:szCs w:val="21"/>
+        </w:rPr>
+        <w:t>formData</w:t>
+      </w:r>
+      <w:r>
+        <w:rPr>
+          <w:rFonts w:ascii="Consolas" w:eastAsia="Times New Roman" w:hAnsi="Consolas" w:cs="Times New Roman"/>
+          <w:color w:val="D4D4D4"/>
+          <w:sz w:val="21"/>
+          <w:szCs w:val="21"/>
+        </w:rPr>
+        <w:t>.</w:t>
+      </w:r>
+      <w:r>
+        <w:rPr>
+          <w:rFonts w:ascii="Consolas" w:eastAsia="Times New Roman" w:hAnsi="Consolas" w:cs="Times New Roman"/>
+          <w:color w:val="9CDCFE"/>
+          <w:sz w:val="21"/>
+          <w:szCs w:val="21"/>
+        </w:rPr>
+        <w:t>email</w:t>
+      </w:r>
+      <w:r>
+        <w:rPr>
+          <w:rFonts w:ascii="Consolas" w:eastAsia="Times New Roman" w:hAnsi="Consolas" w:cs="Times New Roman"/>
+          <w:color w:val="D4D4D4"/>
+          <w:sz w:val="21"/>
+          <w:szCs w:val="21"/>
+        </w:rPr>
+        <w:t>,</w:t>
+      </w:r>
+    </w:p>
+    <w:p>
+      <w:pPr>
+        <w:shd w:val="clear" w:color="auto" w:fill="1F1F1F"/>
+        <w:spacing w:after="0" w:line="285" w:lineRule="atLeast"/>
+        <w:rPr>
+          <w:rFonts w:ascii="Consolas" w:eastAsia="Times New Roman" w:hAnsi="Consolas" w:cs="Times New Roman"/>
+          <w:color w:val="CCCCCC"/>
+          <w:sz w:val="21"/>
+          <w:szCs w:val="21"/>
+        </w:rPr>
+      </w:pPr>
+      <w:r>
+        <w:rPr>
+          <w:rFonts w:ascii="Consolas" w:eastAsia="Times New Roman" w:hAnsi="Consolas" w:cs="Times New Roman"/>
+          <w:color w:val="D4D4D4"/>
+          <w:sz w:val="21"/>
+          <w:szCs w:val="21"/>
+        </w:rPr>
+        <w:t xml:space="preserve">    </w:t>
+      </w:r>
+      <w:r>
+        <w:rPr>
+          <w:rFonts w:ascii="Consolas" w:eastAsia="Times New Roman" w:hAnsi="Consolas" w:cs="Times New Roman"/>
+          <w:color w:val="D4D4D4"/>
+          <w:sz w:val="21"/>
+          <w:szCs w:val="21"/>
+        </w:rPr>
+        <w:t xml:space="preserve">        </w:t>
+      </w:r>
+      <w:r>
+        <w:rPr>
+          <w:rFonts w:ascii="Consolas" w:eastAsia="Times New Roman" w:hAnsi="Consolas" w:cs="Times New Roman"/>
+          <w:color w:val="9CDCFE"/>
+          <w:sz w:val="21"/>
+          <w:szCs w:val="21"/>
+        </w:rPr>
+        <w:t>password:</w:t>
+      </w:r>
+      <w:r>
+        <w:rPr>
+          <w:rFonts w:ascii="Consolas" w:eastAsia="Times New Roman" w:hAnsi="Consolas" w:cs="Times New Roman"/>
+          <w:color w:val="D4D4D4"/>
+          <w:sz w:val="21"/>
+          <w:szCs w:val="21"/>
+        </w:rPr>
+        <w:t xml:space="preserve"> </w:t>
+      </w:r>
+      <w:r>
+        <w:rPr>
+          <w:rFonts w:ascii="Consolas" w:eastAsia="Times New Roman" w:hAnsi="Consolas" w:cs="Times New Roman"/>
+          <w:color w:val="9CDCFE"/>
+          <w:sz w:val="21"/>
+          <w:szCs w:val="21"/>
+        </w:rPr>
+        <w:t>formData</w:t>
+      </w:r>
+      <w:r>
+        <w:rPr>
+          <w:rFonts w:ascii="Consolas" w:eastAsia="Times New Roman" w:hAnsi="Consolas" w:cs="Times New Roman"/>
+          <w:color w:val="D4D4D4"/>
+          <w:sz w:val="21"/>
+          <w:szCs w:val="21"/>
+        </w:rPr>
+        <w:t>.</w:t>
+      </w:r>
+      <w:r>
+        <w:rPr>
+          <w:rFonts w:ascii="Consolas" w:eastAsia="Times New Roman" w:hAnsi="Consolas" w:cs="Times New Roman"/>
+          <w:color w:val="9CDCFE"/>
+          <w:sz w:val="21"/>
+          <w:szCs w:val="21"/>
+        </w:rPr>
+        <w:t>password</w:t>
+      </w:r>
+    </w:p>
+    <w:p>
+      <w:pPr>
+        <w:shd w:val="clear" w:color="auto" w:fill="1F1F1F"/>
+        <w:spacing w:after="0" w:line="285" w:lineRule="atLeast"/>
+        <w:rPr>
+          <w:rFonts w:ascii="Consolas" w:eastAsia="Times New Roman" w:hAnsi="Consolas" w:cs="Times New Roman"/>
+          <w:color w:val="CCCCCC"/>
+          <w:sz w:val="21"/>
+          <w:szCs w:val="21"/>
+        </w:rPr>
+      </w:pPr>
+      <w:r>
+        <w:rPr>
+          <w:rFonts w:ascii="Consolas" w:eastAsia="Times New Roman" w:hAnsi="Consolas" w:cs="Times New Roman"/>
+          <w:color w:val="D4D4D4"/>
+          <w:sz w:val="21"/>
+          <w:szCs w:val="21"/>
+        </w:rPr>
+        <w:t xml:space="preserve">          </w:t>
+      </w:r>
+      <w:r>
+        <w:rPr>
+          <w:rFonts w:ascii="Consolas" w:eastAsia="Times New Roman" w:hAnsi="Consolas" w:cs="Times New Roman"/>
+          <w:color w:val="D4D4D4"/>
+          <w:sz w:val="21"/>
+          <w:szCs w:val="21"/>
+        </w:rPr>
+        <w:t>}))</w:t>
+      </w:r>
+    </w:p>
+    <w:p>
+      <w:pPr>
+        <w:shd w:val="clear" w:color="auto" w:fill="1F1F1F"/>
+        <w:spacing w:after="0" w:line="285" w:lineRule="atLeast"/>
+        <w:rPr>
+          <w:rFonts w:ascii="Consolas" w:eastAsia="Times New Roman" w:hAnsi="Consolas" w:cs="Times New Roman"/>
+          <w:color w:val="CCCCCC"/>
+          <w:sz w:val="21"/>
+          <w:szCs w:val="21"/>
+        </w:rPr>
+      </w:pPr>
+      <w:r>
+        <w:rPr>
+          <w:rFonts w:ascii="Consolas" w:eastAsia="Times New Roman" w:hAnsi="Consolas" w:cs="Times New Roman"/>
+          <w:color w:val="D4D4D4"/>
+          <w:sz w:val="21"/>
+          <w:szCs w:val="21"/>
+        </w:rPr>
+        <w:t xml:space="preserve">    </w:t>
+      </w:r>
+      <w:r>
+        <w:rPr>
+          <w:rFonts w:ascii="Consolas" w:eastAsia="Times New Roman" w:hAnsi="Consolas" w:cs="Times New Roman"/>
+          <w:color w:val="D4D4D4"/>
+          <w:sz w:val="21"/>
+          <w:szCs w:val="21"/>
+        </w:rPr>
+        <w:t>}</w:t>
+      </w:r>
+      <w:r>
+        <w:rPr>
+          <w:rFonts w:ascii="Consolas" w:eastAsia="Times New Roman" w:hAnsi="Consolas" w:cs="Times New Roman"/>
+          <w:color w:val="569CD6"/>
+          <w:sz w:val="21"/>
+          <w:szCs w:val="21"/>
+        </w:rPr>
+        <w:t>}</w:t>
+      </w:r>
+    </w:p>
+    <w:p>
+      <w:pPr>
+        <w:pStyle w:val="NoSpacing"/>
+        <w:rPr>
+          <w:b/>
+          <w:sz w:val="28"/>
+        </w:rPr>
+      </w:pPr>
+    </w:p>
+    <w:p>
+      <w:pPr>
+        <w:pStyle w:val="NoSpacing"/>
+        <w:rPr>
+          <w:b/>
+          <w:sz w:val="28"/>
+        </w:rPr>
+      </w:pPr>
+    </w:p>
+    <w:p>
+      <w:pPr>
+        <w:pStyle w:val="NoSpacing"/>
+        <w:rPr>
+          <w:sz w:val="28"/>
+        </w:rPr>
+      </w:pPr>
+      <w:r>
+        <w:rPr>
+          <w:sz w:val="28"/>
+        </w:rPr>
+        <w:t>Create async thunk dispatches the life cycle method</w:t>
+      </w:r>
+      <w:r>
+        <w:rPr>
+          <w:sz w:val="28"/>
+        </w:rPr>
+        <w:t>s</w:t>
+      </w:r>
+      <w:r>
+        <w:rPr>
+          <w:sz w:val="28"/>
+        </w:rPr>
+        <w:t xml:space="preserve"> of a promise </w:t>
+      </w:r>
+      <w:r>
+        <w:rPr>
+          <w:sz w:val="28"/>
+        </w:rPr>
+        <w:t xml:space="preserve">as </w:t>
+      </w:r>
+      <w:r>
+        <w:rPr>
+          <w:sz w:val="28"/>
+        </w:rPr>
+        <w:t xml:space="preserve"> action</w:t>
+      </w:r>
+      <w:r>
+        <w:rPr>
+          <w:sz w:val="28"/>
+        </w:rPr>
+        <w:t xml:space="preserve">s </w:t>
+      </w:r>
+    </w:p>
+    <w:p>
+      <w:pPr>
+        <w:pStyle w:val="NoSpacing"/>
+        <w:rPr>
+          <w:sz w:val="28"/>
+        </w:rPr>
+      </w:pPr>
+    </w:p>
+    <w:p>
+      <w:pPr>
+        <w:pStyle w:val="NoSpacing"/>
+        <w:rPr>
+          <w:sz w:val="28"/>
+        </w:rPr>
+      </w:pPr>
+      <w:r>
+        <w:rPr>
+          <w:sz w:val="28"/>
+        </w:rPr>
+        <w:t xml:space="preserve">*** </w:t>
+      </w:r>
+      <w:r>
+        <w:rPr>
+          <w:sz w:val="28"/>
+        </w:rPr>
+        <w:t>Handling the async task redux toolkit provide extra reducers.</w:t>
+      </w:r>
+    </w:p>
+    <w:p>
+      <w:pPr>
+        <w:pStyle w:val="NoSpacing"/>
+        <w:rPr>
+          <w:sz w:val="24"/>
+        </w:rPr>
+      </w:pPr>
+    </w:p>
+    <w:p>
+      <w:pPr>
+        <w:pStyle w:val="NoSpacing"/>
+        <w:rPr>
+          <w:sz w:val="24"/>
+        </w:rPr>
+      </w:pPr>
+      <w:hyperlink r:id="rId7" w:history="1">
+        <w:r>
+          <w:rPr>
+            <w:rStyle w:val="Hyperlink"/>
+            <w:sz w:val="24"/>
+          </w:rPr>
+          <w:t>https://www.youtube.com/watch?v=0awA5Uw6SJE&amp;list=PLC3y8-rFHvwiaOAuTtVXittwybYIorRB3&amp;index=1&amp;ab_channel=Codevolution</w:t>
+        </w:r>
+      </w:hyperlink>
+    </w:p>
+    <w:p>
+      <w:pPr>
+        <w:pStyle w:val="NoSpacing"/>
+        <w:rPr>
+          <w:sz w:val="24"/>
+        </w:rPr>
+      </w:pPr>
     </w:p>
     <w:sectPr>
       <w:pgSz w:w="12240" w:h="15840"/>
@@ -2355,6 +4173,26 @@
     <w:qFormat/>
     <w:rsid w:val="00B93D5E"/>
   </w:style>
+  <w:style w:type="paragraph" w:styleId="Heading1">
+    <w:name w:val="heading 1"/>
+    <w:basedOn w:val="Normal"/>
+    <w:link w:val="Heading1Char"/>
+    <w:uiPriority w:val="9"/>
+    <w:qFormat/>
+    <w:rsid w:val="003E71DD"/>
+    <w:pPr>
+      <w:spacing w:before="100" w:beforeAutospacing="1" w:after="100" w:afterAutospacing="1" w:line="240" w:lineRule="auto"/>
+      <w:outlineLvl w:val="0"/>
+    </w:pPr>
+    <w:rPr>
+      <w:rFonts w:ascii="Times New Roman" w:eastAsia="Times New Roman" w:hAnsi="Times New Roman" w:cs="Times New Roman"/>
+      <w:b/>
+      <w:bCs/>
+      <w:kern w:val="36"/>
+      <w:sz w:val="48"/>
+      <w:szCs w:val="48"/>
+    </w:rPr>
+  </w:style>
   <w:style w:type="character" w:default="1" w:styleId="DefaultParagraphFont">
     <w:name w:val="Default Paragraph Font"/>
     <w:uiPriority w:val="1"/>
@@ -2448,6 +4286,21 @@
       <w:ind w:left="720"/>
       <w:contextualSpacing/>
     </w:pPr>
+  </w:style>
+  <w:style w:type="character" w:customStyle="1" w:styleId="Heading1Char">
+    <w:name w:val="Heading 1 Char"/>
+    <w:basedOn w:val="DefaultParagraphFont"/>
+    <w:link w:val="Heading1"/>
+    <w:uiPriority w:val="9"/>
+    <w:rsid w:val="003E71DD"/>
+    <w:rPr>
+      <w:rFonts w:ascii="Times New Roman" w:eastAsia="Times New Roman" w:hAnsi="Times New Roman" w:cs="Times New Roman"/>
+      <w:b/>
+      <w:bCs/>
+      <w:kern w:val="36"/>
+      <w:sz w:val="48"/>
+      <w:szCs w:val="48"/>
+    </w:rPr>
   </w:style>
 </w:styles>
 </file>

</xml_diff>